<commit_message>
Atualização do arquivo de apresentação do TCC
</commit_message>
<xml_diff>
--- a/Tema TCC.docx
+++ b/Tema TCC.docx
@@ -1,6 +1,6 @@
 
 <file path=word/document.xml><?xml version="1.0" encoding="utf-8"?>
-<w:document xmlns:wpc="http://schemas.microsoft.com/office/word/2010/wordprocessingCanvas" xmlns:cx="http://schemas.microsoft.com/office/drawing/2014/chartex" xmlns:cx1="http://schemas.microsoft.com/office/drawing/2015/9/8/chartex" xmlns:cx2="http://schemas.microsoft.com/office/drawing/2015/10/21/chartex" xmlns:cx3="http://schemas.microsoft.com/office/drawing/2016/5/9/chartex" xmlns:cx4="http://schemas.microsoft.com/office/drawing/2016/5/10/chartex" xmlns:cx5="http://schemas.microsoft.com/office/drawing/2016/5/11/chartex" xmlns:cx6="http://schemas.microsoft.com/office/drawing/2016/5/12/chartex" xmlns:cx7="http://schemas.microsoft.com/office/drawing/2016/5/13/chartex" xmlns:cx8="http://schemas.microsoft.com/office/drawing/2016/5/14/chartex" xmlns:mc="http://schemas.openxmlformats.org/markup-compatibility/2006" xmlns:aink="http://schemas.microsoft.com/office/drawing/2016/ink" xmlns:am3d="http://schemas.microsoft.com/office/drawing/2017/model3d" xmlns:o="urn:schemas-microsoft-com:office:office" xmlns:r="http://schemas.openxmlformats.org/officeDocument/2006/relationships" xmlns:m="http://schemas.openxmlformats.org/officeDocument/2006/math" xmlns:v="urn:schemas-microsoft-com:vml" xmlns:wp14="http://schemas.microsoft.com/office/word/2010/wordprocessingDrawing" xmlns:wp="http://schemas.openxmlformats.org/drawingml/2006/wordprocessingDrawing" xmlns:w10="urn:schemas-microsoft-com:office:word" xmlns:w="http://schemas.openxmlformats.org/wordprocessingml/2006/main" xmlns:w14="http://schemas.microsoft.com/office/word/2010/wordml" xmlns:w15="http://schemas.microsoft.com/office/word/2012/wordml" xmlns:w16cid="http://schemas.microsoft.com/office/word/2016/wordml/cid" xmlns:w16se="http://schemas.microsoft.com/office/word/2015/wordml/symex" xmlns:wpg="http://schemas.microsoft.com/office/word/2010/wordprocessingGroup" xmlns:wpi="http://schemas.microsoft.com/office/word/2010/wordprocessingInk" xmlns:wne="http://schemas.microsoft.com/office/word/2006/wordml" xmlns:wps="http://schemas.microsoft.com/office/word/2010/wordprocessingShape" mc:Ignorable="w14 w15 w16se w16cid wp14">
+<w:document xmlns:wpc="http://schemas.microsoft.com/office/word/2010/wordprocessingCanvas" xmlns:mc="http://schemas.openxmlformats.org/markup-compatibility/2006" xmlns:o="urn:schemas-microsoft-com:office:office" xmlns:r="http://schemas.openxmlformats.org/officeDocument/2006/relationships" xmlns:m="http://schemas.openxmlformats.org/officeDocument/2006/math" xmlns:v="urn:schemas-microsoft-com:vml" xmlns:wp14="http://schemas.microsoft.com/office/word/2010/wordprocessingDrawing" xmlns:wp="http://schemas.openxmlformats.org/drawingml/2006/wordprocessingDrawing" xmlns:w10="urn:schemas-microsoft-com:office:word" xmlns:w="http://schemas.openxmlformats.org/wordprocessingml/2006/main" xmlns:w14="http://schemas.microsoft.com/office/word/2010/wordml" xmlns:w15="http://schemas.microsoft.com/office/word/2012/wordml" xmlns:wpg="http://schemas.microsoft.com/office/word/2010/wordprocessingGroup" xmlns:wpi="http://schemas.microsoft.com/office/word/2010/wordprocessingInk" xmlns:wne="http://schemas.microsoft.com/office/word/2006/wordml" xmlns:wps="http://schemas.microsoft.com/office/word/2010/wordprocessingShape" mc:Ignorable="w14 w15 wp14">
   <w:body>
     <w:p>
       <w:pPr>
@@ -34,15 +34,7 @@
     </w:p>
     <w:p>
       <w:r>
-        <w:t xml:space="preserve">Jéssica </w:t>
-      </w:r>
-      <w:proofErr w:type="spellStart"/>
-      <w:r>
-        <w:t>Meneguel</w:t>
-      </w:r>
-      <w:proofErr w:type="spellEnd"/>
-      <w:r>
-        <w:t xml:space="preserve"> – GRR20143267</w:t>
+        <w:t>Jéssica Meneguel – GRR20143267</w:t>
       </w:r>
     </w:p>
     <w:p>
@@ -231,10 +223,51 @@
         <w:jc w:val="both"/>
       </w:pPr>
       <w:r>
-        <w:t>Para a solução de problemas de minimização existe uma grande variedade de algoritmos, mas o algoritmo genético se adequa melhor para esse problema, pois podem ser consideradas as diferentes velocidades de propagação da onda, além de ser possível considerar outras propriedades do Hit.</w:t>
-      </w:r>
+        <w:t>Abaixo um exemplo de caminho entre dois pontos em um vaso de pressão com tampo elipsoidal. A linha vermelha representa o caminho direto, que é o usado por programas comerciais atualmente, a linha verde representa o caminho mais curto verdadeiro, pode-se perceber a grande discrepância entre os caminhos. O retângulo inferior é a representação do tampo planificado, por isso o caminho por ele é distorcido.</w:t>
+      </w:r>
+    </w:p>
+    <w:p>
+      <w:pPr>
+        <w:ind w:firstLine="708"/>
+        <w:jc w:val="both"/>
+      </w:pPr>
       <w:bookmarkStart w:id="0" w:name="_GoBack"/>
       <w:bookmarkEnd w:id="0"/>
+      <w:r>
+        <w:pict>
+          <v:shapetype id="_x0000_t75" coordsize="21600,21600" o:spt="75" o:preferrelative="t" path="m@4@5l@4@11@9@11@9@5xe" filled="f" stroked="f">
+            <v:stroke joinstyle="miter"/>
+            <v:formulas>
+              <v:f eqn="if lineDrawn pixelLineWidth 0"/>
+              <v:f eqn="sum @0 1 0"/>
+              <v:f eqn="sum 0 0 @1"/>
+              <v:f eqn="prod @2 1 2"/>
+              <v:f eqn="prod @3 21600 pixelWidth"/>
+              <v:f eqn="prod @3 21600 pixelHeight"/>
+              <v:f eqn="sum @0 0 1"/>
+              <v:f eqn="prod @6 1 2"/>
+              <v:f eqn="prod @7 21600 pixelWidth"/>
+              <v:f eqn="sum @8 21600 0"/>
+              <v:f eqn="prod @7 21600 pixelHeight"/>
+              <v:f eqn="sum @10 21600 0"/>
+            </v:formulas>
+            <v:path o:extrusionok="f" gradientshapeok="t" o:connecttype="rect"/>
+            <o:lock v:ext="edit" aspectratio="t"/>
+          </v:shapetype>
+          <v:shape id="_x0000_i1025" type="#_x0000_t75" style="width:424.5pt;height:315.75pt">
+            <v:imagedata r:id="rId4" o:title="Caminho direto x caminho real"/>
+          </v:shape>
+        </w:pict>
+      </w:r>
+    </w:p>
+    <w:p>
+      <w:pPr>
+        <w:ind w:firstLine="708"/>
+        <w:jc w:val="both"/>
+      </w:pPr>
+      <w:r>
+        <w:t>Para a solução de problemas de minimização existe uma grande variedade de algoritmos, mas o algoritmo genético se adequa melhor para esse problema, pois podem ser consideradas as diferentes velocidades de propagação da onda, além de ser possível considerar outras propriedades do Hit.</w:t>
+      </w:r>
     </w:p>
     <w:sectPr>
       <w:pgSz w:w="11906" w:h="16838"/>
@@ -247,7 +280,7 @@
 </file>
 
 <file path=word/styles.xml><?xml version="1.0" encoding="utf-8"?>
-<w:styles xmlns:mc="http://schemas.openxmlformats.org/markup-compatibility/2006" xmlns:r="http://schemas.openxmlformats.org/officeDocument/2006/relationships" xmlns:w="http://schemas.openxmlformats.org/wordprocessingml/2006/main" xmlns:w14="http://schemas.microsoft.com/office/word/2010/wordml" xmlns:w15="http://schemas.microsoft.com/office/word/2012/wordml" xmlns:w16cid="http://schemas.microsoft.com/office/word/2016/wordml/cid" xmlns:w16se="http://schemas.microsoft.com/office/word/2015/wordml/symex" mc:Ignorable="w14 w15 w16se w16cid">
+<w:styles xmlns:mc="http://schemas.openxmlformats.org/markup-compatibility/2006" xmlns:r="http://schemas.openxmlformats.org/officeDocument/2006/relationships" xmlns:w="http://schemas.openxmlformats.org/wordprocessingml/2006/main" xmlns:w14="http://schemas.microsoft.com/office/word/2010/wordml" xmlns:w15="http://schemas.microsoft.com/office/word/2012/wordml" mc:Ignorable="w14 w15">
   <w:docDefaults>
     <w:rPrDefault>
       <w:rPr>
@@ -263,7 +296,7 @@
       </w:pPr>
     </w:pPrDefault>
   </w:docDefaults>
-  <w:latentStyles w:defLockedState="0" w:defUIPriority="99" w:defSemiHidden="0" w:defUnhideWhenUsed="0" w:defQFormat="0" w:count="375">
+  <w:latentStyles w:defLockedState="0" w:defUIPriority="99" w:defSemiHidden="0" w:defUnhideWhenUsed="0" w:defQFormat="0" w:count="371">
     <w:lsdException w:name="Normal" w:uiPriority="0" w:qFormat="1"/>
     <w:lsdException w:name="heading 1" w:uiPriority="9" w:qFormat="1"/>
     <w:lsdException w:name="heading 2" w:semiHidden="1" w:uiPriority="9" w:unhideWhenUsed="1" w:qFormat="1"/>
@@ -635,10 +668,6 @@
     <w:lsdException w:name="List Table 5 Dark Accent 6" w:uiPriority="50"/>
     <w:lsdException w:name="List Table 6 Colorful Accent 6" w:uiPriority="51"/>
     <w:lsdException w:name="List Table 7 Colorful Accent 6" w:uiPriority="52"/>
-    <w:lsdException w:name="Mention" w:semiHidden="1" w:unhideWhenUsed="1"/>
-    <w:lsdException w:name="Smart Hyperlink" w:semiHidden="1" w:unhideWhenUsed="1"/>
-    <w:lsdException w:name="Hashtag" w:semiHidden="1" w:unhideWhenUsed="1"/>
-    <w:lsdException w:name="Unresolved Mention" w:semiHidden="1" w:unhideWhenUsed="1"/>
   </w:latentStyles>
   <w:style w:type="paragraph" w:default="1" w:styleId="Normal">
     <w:name w:val="Normal"/>

</xml_diff>